<commit_message>
Updated draft of paper
</commit_message>
<xml_diff>
--- a/paper/istr-missionaccomp-maintext-20180605.docx
+++ b/paper/istr-missionaccomp-maintext-20180605.docx
@@ -39,13 +39,15 @@
         <w:jc w:val="center"/>
         <w:rPr>
           <w:rFonts w:ascii="Times New Roman" w:hAnsi="Times New Roman" w:cs="Times New Roman"/>
-        </w:rPr>
-      </w:pPr>
-      <w:r>
-        <w:rPr>
-          <w:rFonts w:ascii="Times New Roman" w:hAnsi="Times New Roman" w:cs="Times New Roman"/>
-        </w:rPr>
-        <w:t>Diarmuid McDonnell, Alasdair Rutherford and Carolyn Cordery</w:t>
+          <w:i/>
+        </w:rPr>
+      </w:pPr>
+      <w:r>
+        <w:rPr>
+          <w:rFonts w:ascii="Times New Roman" w:hAnsi="Times New Roman" w:cs="Times New Roman"/>
+          <w:i/>
+        </w:rPr>
+        <w:t>Working Paper 2018-02</w:t>
       </w:r>
     </w:p>
     <w:p>
@@ -54,53 +56,178 @@
         <w:jc w:val="center"/>
         <w:rPr>
           <w:rFonts w:ascii="Times New Roman" w:hAnsi="Times New Roman" w:cs="Times New Roman"/>
-          <w:b/>
-        </w:rPr>
-      </w:pPr>
-      <w:r>
-        <w:rPr>
-          <w:rFonts w:ascii="Times New Roman" w:hAnsi="Times New Roman" w:cs="Times New Roman"/>
-          <w:b/>
-        </w:rPr>
-        <w:t>Abstract</w:t>
+          <w:vertAlign w:val="superscript"/>
+        </w:rPr>
+      </w:pPr>
+      <w:r>
+        <w:rPr>
+          <w:rFonts w:ascii="Times New Roman" w:hAnsi="Times New Roman" w:cs="Times New Roman"/>
+        </w:rPr>
+        <w:t>Diarmuid McDonnell</w:t>
+      </w:r>
+      <w:r>
+        <w:rPr>
+          <w:rFonts w:ascii="Times New Roman" w:hAnsi="Times New Roman" w:cs="Times New Roman"/>
+          <w:vertAlign w:val="superscript"/>
+        </w:rPr>
+        <w:t>1</w:t>
+      </w:r>
+      <w:r>
+        <w:rPr>
+          <w:rFonts w:ascii="Times New Roman" w:hAnsi="Times New Roman" w:cs="Times New Roman"/>
+        </w:rPr>
+        <w:t>, Alasdair Rutherford</w:t>
+      </w:r>
+      <w:r>
+        <w:rPr>
+          <w:rFonts w:ascii="Times New Roman" w:hAnsi="Times New Roman" w:cs="Times New Roman"/>
+          <w:vertAlign w:val="superscript"/>
+        </w:rPr>
+        <w:t>2</w:t>
+      </w:r>
+      <w:r>
+        <w:rPr>
+          <w:rFonts w:ascii="Times New Roman" w:hAnsi="Times New Roman" w:cs="Times New Roman"/>
+        </w:rPr>
+        <w:t xml:space="preserve"> and Carolyn Cordery</w:t>
+      </w:r>
+      <w:r>
+        <w:rPr>
+          <w:rFonts w:ascii="Times New Roman" w:hAnsi="Times New Roman" w:cs="Times New Roman"/>
+          <w:vertAlign w:val="superscript"/>
+        </w:rPr>
+        <w:t>3</w:t>
       </w:r>
     </w:p>
     <w:p>
       <w:pPr>
         <w:spacing w:line="360" w:lineRule="auto"/>
-        <w:rPr>
-          <w:rFonts w:ascii="Times New Roman" w:hAnsi="Times New Roman" w:cs="Times New Roman"/>
-        </w:rPr>
-      </w:pPr>
-      <w:r>
-        <w:rPr>
-          <w:rFonts w:ascii="Times New Roman" w:hAnsi="Times New Roman" w:cs="Times New Roman"/>
-        </w:rPr>
-        <w:t>Encouraged by ‘open data’ movements, regul</w:t>
-      </w:r>
-      <w:r>
-        <w:rPr>
-          <w:rFonts w:ascii="Times New Roman" w:hAnsi="Times New Roman" w:cs="Times New Roman"/>
-        </w:rPr>
-        <w:t xml:space="preserve">ators have made it increasingly </w:t>
-      </w:r>
-      <w:r>
-        <w:rPr>
-          <w:rFonts w:ascii="Times New Roman" w:hAnsi="Times New Roman" w:cs="Times New Roman"/>
-        </w:rPr>
-        <w:t>straightforward for stakeholders to access large-scale</w:t>
-      </w:r>
-      <w:r>
-        <w:rPr>
-          <w:rFonts w:ascii="Times New Roman" w:hAnsi="Times New Roman" w:cs="Times New Roman"/>
-        </w:rPr>
-        <w:t xml:space="preserve"> data about charities and their </w:t>
-      </w:r>
-      <w:r>
-        <w:rPr>
-          <w:rFonts w:ascii="Times New Roman" w:hAnsi="Times New Roman" w:cs="Times New Roman"/>
-        </w:rPr>
-        <w:t xml:space="preserve">regulation. </w:t>
+        <w:jc w:val="center"/>
+        <w:rPr>
+          <w:rFonts w:ascii="Times New Roman" w:hAnsi="Times New Roman" w:cs="Times New Roman"/>
+          <w:vertAlign w:val="superscript"/>
+        </w:rPr>
+      </w:pPr>
+    </w:p>
+    <w:p>
+      <w:pPr>
+        <w:spacing w:line="480" w:lineRule="auto"/>
+        <w:rPr>
+          <w:rFonts w:ascii="Times New Roman" w:hAnsi="Times New Roman" w:cs="Times New Roman"/>
+        </w:rPr>
+      </w:pPr>
+      <w:r>
+        <w:rPr>
+          <w:rFonts w:ascii="Times New Roman" w:hAnsi="Times New Roman" w:cs="Times New Roman"/>
+        </w:rPr>
+        <w:t>1</w:t>
+      </w:r>
+      <w:r>
+        <w:rPr>
+          <w:rFonts w:ascii="Times New Roman" w:hAnsi="Times New Roman" w:cs="Times New Roman"/>
+        </w:rPr>
+        <w:t>. Research Fellow. Third Sector Research Center, School of Social Policy, University of Birmingham</w:t>
+      </w:r>
+      <w:r>
+        <w:rPr>
+          <w:rFonts w:ascii="Times New Roman" w:hAnsi="Times New Roman" w:cs="Times New Roman"/>
+        </w:rPr>
+        <w:t>, UK</w:t>
+      </w:r>
+      <w:r>
+        <w:rPr>
+          <w:rFonts w:ascii="Times New Roman" w:hAnsi="Times New Roman" w:cs="Times New Roman"/>
+        </w:rPr>
+        <w:t xml:space="preserve"> (</w:t>
+      </w:r>
+      <w:r>
+        <w:rPr>
+          <w:rFonts w:ascii="Times New Roman" w:hAnsi="Times New Roman" w:cs="Times New Roman"/>
+        </w:rPr>
+        <w:t>d.mcdonnell.1@bham.ac.uk</w:t>
+      </w:r>
+      <w:r>
+        <w:rPr>
+          <w:rFonts w:ascii="Times New Roman" w:hAnsi="Times New Roman" w:cs="Times New Roman"/>
+        </w:rPr>
+        <w:t>).</w:t>
+      </w:r>
+    </w:p>
+    <w:p>
+      <w:pPr>
+        <w:spacing w:line="480" w:lineRule="auto"/>
+        <w:rPr>
+          <w:rFonts w:ascii="Times New Roman" w:hAnsi="Times New Roman" w:cs="Times New Roman"/>
+        </w:rPr>
+      </w:pPr>
+      <w:r>
+        <w:rPr>
+          <w:rFonts w:ascii="Times New Roman" w:hAnsi="Times New Roman" w:cs="Times New Roman"/>
+        </w:rPr>
+        <w:t>2. Professor of Social Statistics. Faculty of Social Sciences, Colin Bell Building, University of Stirl</w:t>
+      </w:r>
+      <w:r>
+        <w:rPr>
+          <w:rFonts w:ascii="Times New Roman" w:hAnsi="Times New Roman" w:cs="Times New Roman"/>
+        </w:rPr>
+        <w:t>ing</w:t>
+      </w:r>
+      <w:r>
+        <w:rPr>
+          <w:rFonts w:ascii="Times New Roman" w:hAnsi="Times New Roman" w:cs="Times New Roman"/>
+        </w:rPr>
+        <w:t>, UK.</w:t>
+      </w:r>
+    </w:p>
+    <w:p>
+      <w:pPr>
+        <w:spacing w:line="480" w:lineRule="auto"/>
+        <w:rPr>
+          <w:rFonts w:ascii="Times New Roman" w:hAnsi="Times New Roman" w:cs="Times New Roman"/>
+        </w:rPr>
+      </w:pPr>
+      <w:r>
+        <w:rPr>
+          <w:rFonts w:ascii="Times New Roman" w:hAnsi="Times New Roman" w:cs="Times New Roman"/>
+        </w:rPr>
+        <w:t xml:space="preserve">3. </w:t>
+      </w:r>
+      <w:r>
+        <w:rPr>
+          <w:rFonts w:ascii="Times New Roman" w:hAnsi="Times New Roman" w:cs="Times New Roman"/>
+        </w:rPr>
+        <w:t>Professor of Accounting. Department of Accounting, Aston Business School, UK.</w:t>
+      </w:r>
+    </w:p>
+    <w:p>
+      <w:pPr>
+        <w:spacing w:line="360" w:lineRule="auto"/>
+        <w:jc w:val="center"/>
+        <w:rPr>
+          <w:rFonts w:ascii="Times New Roman" w:hAnsi="Times New Roman" w:cs="Times New Roman"/>
+          <w:b/>
+        </w:rPr>
+      </w:pPr>
+      <w:r>
+        <w:rPr>
+          <w:rFonts w:ascii="Times New Roman" w:hAnsi="Times New Roman" w:cs="Times New Roman"/>
+          <w:b/>
+        </w:rPr>
+        <w:t>Abstract</w:t>
+      </w:r>
+    </w:p>
+    <w:p>
+      <w:pPr>
+        <w:spacing w:line="360" w:lineRule="auto"/>
+        <w:rPr>
+          <w:rFonts w:ascii="Times New Roman" w:hAnsi="Times New Roman" w:cs="Times New Roman"/>
+        </w:rPr>
+      </w:pPr>
+      <w:r>
+        <w:rPr>
+          <w:rFonts w:ascii="Times New Roman" w:hAnsi="Times New Roman" w:cs="Times New Roman"/>
+        </w:rPr>
+        <w:t xml:space="preserve">Encouraged by ‘open data’ movements, regulators have made it increasingly straightforward for stakeholders to access large-scale data about charities and their regulation. </w:t>
       </w:r>
       <w:r>
         <w:rPr>
@@ -124,25 +251,7 @@
         <w:rPr>
           <w:rFonts w:ascii="Times New Roman" w:hAnsi="Times New Roman" w:cs="Times New Roman"/>
         </w:rPr>
-        <w:t xml:space="preserve"> some of these da</w:t>
-      </w:r>
-      <w:r>
-        <w:rPr>
-          <w:rFonts w:ascii="Times New Roman" w:hAnsi="Times New Roman" w:cs="Times New Roman"/>
-        </w:rPr>
-        <w:t xml:space="preserve">ta resources to examine a topic </w:t>
-      </w:r>
-      <w:r>
-        <w:rPr>
-          <w:rFonts w:ascii="Times New Roman" w:hAnsi="Times New Roman" w:cs="Times New Roman"/>
-        </w:rPr>
-        <w:t>of considerable public and regulatory importance: char</w:t>
-      </w:r>
-      <w:r>
-        <w:rPr>
-          <w:rFonts w:ascii="Times New Roman" w:hAnsi="Times New Roman" w:cs="Times New Roman"/>
-        </w:rPr>
-        <w:t>ity dissolution</w:t>
+        <w:t xml:space="preserve"> some of these data resources to examine a topic of considerable public and regulatory importance: charity dissolution</w:t>
       </w:r>
       <w:r>
         <w:rPr>
@@ -154,31 +263,61 @@
         <w:rPr>
           <w:rFonts w:ascii="Times New Roman" w:hAnsi="Times New Roman" w:cs="Times New Roman"/>
         </w:rPr>
-        <w:t>The charity sector's cla</w:t>
-      </w:r>
-      <w:r>
-        <w:rPr>
-          <w:rFonts w:ascii="Times New Roman" w:hAnsi="Times New Roman" w:cs="Times New Roman"/>
-        </w:rPr>
-        <w:t xml:space="preserve">im to exist for the public good </w:t>
-      </w:r>
-      <w:r>
-        <w:rPr>
-          <w:rFonts w:ascii="Times New Roman" w:hAnsi="Times New Roman" w:cs="Times New Roman"/>
-        </w:rPr>
-        <w:t>is no longer assumed and must be evidenced, however l</w:t>
-      </w:r>
-      <w:r>
-        <w:rPr>
-          <w:rFonts w:ascii="Times New Roman" w:hAnsi="Times New Roman" w:cs="Times New Roman"/>
-        </w:rPr>
-        <w:t xml:space="preserve">ittle is known about the extent </w:t>
-      </w:r>
-      <w:r>
-        <w:rPr>
-          <w:rFonts w:ascii="Times New Roman" w:hAnsi="Times New Roman" w:cs="Times New Roman"/>
-        </w:rPr>
-        <w:t>to which charities accomplish their missions.</w:t>
+        <w:t xml:space="preserve">The charity sector's claim to exist for the public good is no longer assumed and must be evidenced, however little is known about the extent to which charities accomplish their missions. </w:t>
+      </w:r>
+      <w:r>
+        <w:rPr>
+          <w:rFonts w:ascii="Times New Roman" w:hAnsi="Times New Roman" w:cs="Times New Roman"/>
+        </w:rPr>
+        <w:t xml:space="preserve">In this paper </w:t>
+      </w:r>
+      <w:r>
+        <w:rPr>
+          <w:rFonts w:ascii="Times New Roman" w:hAnsi="Times New Roman" w:cs="Times New Roman"/>
+        </w:rPr>
+        <w:t>we describe</w:t>
+      </w:r>
+      <w:r>
+        <w:rPr>
+          <w:rFonts w:ascii="Times New Roman" w:hAnsi="Times New Roman" w:cs="Times New Roman"/>
+        </w:rPr>
+        <w:t xml:space="preserve"> continuing work to collect, clean, harmonise and analyse i</w:t>
+      </w:r>
+      <w:r>
+        <w:rPr>
+          <w:rFonts w:ascii="Times New Roman" w:hAnsi="Times New Roman" w:cs="Times New Roman"/>
+        </w:rPr>
+        <w:t>nternational data on charity dissolution</w:t>
+      </w:r>
+      <w:r>
+        <w:rPr>
+          <w:rFonts w:ascii="Times New Roman" w:hAnsi="Times New Roman" w:cs="Times New Roman"/>
+        </w:rPr>
+        <w:t xml:space="preserve">. We </w:t>
+      </w:r>
+      <w:r>
+        <w:rPr>
+          <w:rFonts w:ascii="Times New Roman" w:hAnsi="Times New Roman" w:cs="Times New Roman"/>
+        </w:rPr>
+        <w:t>reflect on the advantages and disadvantages of employing large-scale regulatory data to study this outcome</w:t>
+      </w:r>
+      <w:r>
+        <w:rPr>
+          <w:rFonts w:ascii="Times New Roman" w:hAnsi="Times New Roman" w:cs="Times New Roman"/>
+        </w:rPr>
+        <w:t xml:space="preserve"> and </w:t>
+      </w:r>
+      <w:r>
+        <w:rPr>
+          <w:rFonts w:ascii="Times New Roman" w:hAnsi="Times New Roman" w:cs="Times New Roman"/>
+        </w:rPr>
+        <w:t>outline plans to develop this research further</w:t>
+      </w:r>
+      <w:r>
+        <w:rPr>
+          <w:rFonts w:ascii="Times New Roman" w:hAnsi="Times New Roman" w:cs="Times New Roman"/>
+        </w:rPr>
+        <w:t>.</w:t>
       </w:r>
       <w:r>
         <w:rPr>
@@ -190,42 +329,6 @@
         <w:rPr>
           <w:rFonts w:ascii="Times New Roman" w:hAnsi="Times New Roman" w:cs="Times New Roman"/>
         </w:rPr>
-        <w:t xml:space="preserve">In this paper </w:t>
-      </w:r>
-      <w:r>
-        <w:rPr>
-          <w:rFonts w:ascii="Times New Roman" w:hAnsi="Times New Roman" w:cs="Times New Roman"/>
-        </w:rPr>
-        <w:t>we describe</w:t>
-      </w:r>
-      <w:r>
-        <w:rPr>
-          <w:rFonts w:ascii="Times New Roman" w:hAnsi="Times New Roman" w:cs="Times New Roman"/>
-        </w:rPr>
-        <w:t xml:space="preserve"> continuing work to collect, clean, harmonise and analyse i</w:t>
-      </w:r>
-      <w:r>
-        <w:rPr>
-          <w:rFonts w:ascii="Times New Roman" w:hAnsi="Times New Roman" w:cs="Times New Roman"/>
-        </w:rPr>
-        <w:t>nternational data on charity dissolution</w:t>
-      </w:r>
-      <w:r>
-        <w:rPr>
-          <w:rFonts w:ascii="Times New Roman" w:hAnsi="Times New Roman" w:cs="Times New Roman"/>
-        </w:rPr>
-        <w:t>. We evaluate whether there is added value from adopting a cross-national approach and the extent to which other jurisdictions could be included in the analysis.</w:t>
-      </w:r>
-      <w:r>
-        <w:rPr>
-          <w:rFonts w:ascii="Times New Roman" w:hAnsi="Times New Roman" w:cs="Times New Roman"/>
-        </w:rPr>
-        <w:t xml:space="preserve"> </w:t>
-      </w:r>
-      <w:r>
-        <w:rPr>
-          <w:rFonts w:ascii="Times New Roman" w:hAnsi="Times New Roman" w:cs="Times New Roman"/>
-        </w:rPr>
         <w:t>In doing so we</w:t>
       </w:r>
       <w:r>
@@ -233,6 +336,20 @@
           <w:rFonts w:ascii="Times New Roman" w:hAnsi="Times New Roman" w:cs="Times New Roman"/>
         </w:rPr>
         <w:t xml:space="preserve"> identify real opportunities for interdisciplinary collaboration, combining accounting, social policy, law and data science in order to address important questions in novel ways.</w:t>
+      </w:r>
+    </w:p>
+    <w:p>
+      <w:pPr>
+        <w:spacing w:line="360" w:lineRule="auto"/>
+        <w:rPr>
+          <w:rFonts w:ascii="Times New Roman" w:hAnsi="Times New Roman" w:cs="Times New Roman"/>
+        </w:rPr>
+      </w:pPr>
+      <w:r>
+        <w:rPr>
+          <w:rFonts w:ascii="Times New Roman" w:hAnsi="Times New Roman" w:cs="Times New Roman"/>
+        </w:rPr>
+        <w:t>Keywords: charity success, big data, open data, nonprofit regulation</w:t>
       </w:r>
       <w:r>
         <w:rPr>
@@ -982,6 +1099,30 @@
         <w:rPr>
           <w:rFonts w:ascii="Times New Roman" w:hAnsi="Times New Roman" w:cs="Times New Roman"/>
         </w:rPr>
+        <w:t>We will answer these questions using regulatory data fr</w:t>
+      </w:r>
+      <w:r>
+        <w:rPr>
+          <w:rFonts w:ascii="Times New Roman" w:hAnsi="Times New Roman" w:cs="Times New Roman"/>
+        </w:rPr>
+        <w:t xml:space="preserve">om three charity jurisdictions: </w:t>
+      </w:r>
+      <w:r>
+        <w:rPr>
+          <w:rFonts w:ascii="Times New Roman" w:hAnsi="Times New Roman" w:cs="Times New Roman"/>
+        </w:rPr>
+        <w:t>England &amp; Wales, Canada, and New Zealand.</w:t>
+      </w:r>
+      <w:r>
+        <w:rPr>
+          <w:rFonts w:ascii="Times New Roman" w:hAnsi="Times New Roman" w:cs="Times New Roman"/>
+        </w:rPr>
+        <w:t xml:space="preserve"> </w:t>
+      </w:r>
+      <w:r>
+        <w:rPr>
+          <w:rFonts w:ascii="Times New Roman" w:hAnsi="Times New Roman" w:cs="Times New Roman"/>
+        </w:rPr>
         <w:t>Thes</w:t>
       </w:r>
       <w:r>
@@ -1108,14 +1249,32 @@
         <w:rPr>
           <w:rFonts w:ascii="Times New Roman" w:hAnsi="Times New Roman" w:cs="Times New Roman"/>
         </w:rPr>
-        <w:t xml:space="preserve">Many nonprofit regulators have a mandate to construct and maintain an accurate, complete and public register of organisations that currently have charity status. In addition these regulators will also retain, </w:t>
-      </w:r>
-      <w:r>
-        <w:rPr>
-          <w:rFonts w:ascii="Times New Roman" w:hAnsi="Times New Roman" w:cs="Times New Roman"/>
-        </w:rPr>
         <w:lastRenderedPageBreak/>
-        <w:t>though sometimes not share, the list of organisations no longer registered as charities. There is considerable variation across jurisdictions in how charity deregistration is recorded: some regulators do not disaggregate between the different forms (Scotland, Republic of Ireland, Northern Ireland</w:t>
+        <w:t xml:space="preserve">Many nonprofit regulators have a mandate to construct and maintain an accurate, complete and public register of organisations that currently </w:t>
+      </w:r>
+      <w:r>
+        <w:rPr>
+          <w:rFonts w:ascii="Times New Roman" w:hAnsi="Times New Roman" w:cs="Times New Roman"/>
+        </w:rPr>
+        <w:t>possess</w:t>
+      </w:r>
+      <w:r>
+        <w:rPr>
+          <w:rFonts w:ascii="Times New Roman" w:hAnsi="Times New Roman" w:cs="Times New Roman"/>
+        </w:rPr>
+        <w:t xml:space="preserve"> charity status. In addi</w:t>
+      </w:r>
+      <w:r>
+        <w:rPr>
+          <w:rFonts w:ascii="Times New Roman" w:hAnsi="Times New Roman" w:cs="Times New Roman"/>
+        </w:rPr>
+        <w:t>tion these regulators will</w:t>
+      </w:r>
+      <w:r>
+        <w:rPr>
+          <w:rFonts w:ascii="Times New Roman" w:hAnsi="Times New Roman" w:cs="Times New Roman"/>
+        </w:rPr>
+        <w:t xml:space="preserve"> retain, though sometimes not share, the list of organisations no longer registered as charities. There is considerable variation across jurisdictions in how charity deregistration is recorded: some regulators do not disaggregate between the different forms (Scotland, Republic of Ireland, Northern Ireland</w:t>
       </w:r>
       <w:r>
         <w:rPr>
@@ -1181,83 +1340,25 @@
         <w:rPr>
           <w:rFonts w:ascii="Times New Roman" w:hAnsi="Times New Roman" w:cs="Times New Roman"/>
         </w:rPr>
-        <w:t xml:space="preserve">wind ups – see Table 1 below. </w:t>
-      </w:r>
-      <w:r>
-        <w:rPr>
-          <w:rFonts w:ascii="Times New Roman" w:hAnsi="Times New Roman" w:cs="Times New Roman"/>
-        </w:rPr>
-        <w:t>[DESCRIBE EACH OF THE CATEGORIES AND GIVE EXAMPLES.</w:t>
-      </w:r>
-      <w:bookmarkStart w:id="0" w:name="_GoBack"/>
-      <w:bookmarkEnd w:id="0"/>
-      <w:r>
-        <w:rPr>
-          <w:rFonts w:ascii="Times New Roman" w:hAnsi="Times New Roman" w:cs="Times New Roman"/>
-        </w:rPr>
-        <w:t>]</w:t>
-      </w:r>
-    </w:p>
-    <w:p>
-      <w:pPr>
-        <w:spacing w:line="360" w:lineRule="auto"/>
-        <w:rPr>
-          <w:rFonts w:ascii="Times New Roman" w:hAnsi="Times New Roman" w:cs="Times New Roman"/>
-        </w:rPr>
-      </w:pPr>
-      <w:r>
-        <w:rPr>
-          <w:rFonts w:ascii="Times New Roman" w:hAnsi="Times New Roman" w:cs="Times New Roman"/>
-        </w:rPr>
-        <w:t>However</w:t>
-      </w:r>
-      <w:r>
-        <w:rPr>
-          <w:rFonts w:ascii="Times New Roman" w:hAnsi="Times New Roman" w:cs="Times New Roman"/>
-        </w:rPr>
-        <w:t xml:space="preserve">, this approach only takes us so far in differentiating between different types of dissolution; </w:t>
-      </w:r>
-      <w:r>
-        <w:rPr>
-          <w:rFonts w:ascii="Times New Roman" w:hAnsi="Times New Roman" w:cs="Times New Roman"/>
-        </w:rPr>
-        <w:t xml:space="preserve">for example </w:t>
-      </w:r>
-      <w:r>
-        <w:rPr>
-          <w:rFonts w:ascii="Times New Roman" w:hAnsi="Times New Roman" w:cs="Times New Roman"/>
-        </w:rPr>
-        <w:t xml:space="preserve">the voluntary dissolution category currently </w:t>
-      </w:r>
-      <w:r>
-        <w:rPr>
-          <w:rFonts w:ascii="Times New Roman" w:hAnsi="Times New Roman" w:cs="Times New Roman"/>
-        </w:rPr>
-        <w:t>groups winding up and mission accomplishment together. T</w:t>
-      </w:r>
-      <w:r>
-        <w:rPr>
-          <w:rFonts w:ascii="Times New Roman" w:hAnsi="Times New Roman" w:cs="Times New Roman"/>
-        </w:rPr>
-        <w:t xml:space="preserve">herefore we </w:t>
-      </w:r>
-      <w:r>
-        <w:rPr>
-          <w:rFonts w:ascii="Times New Roman" w:hAnsi="Times New Roman" w:cs="Times New Roman"/>
-        </w:rPr>
-        <w:t>needed to utilise</w:t>
-      </w:r>
-      <w:r>
-        <w:rPr>
-          <w:rFonts w:ascii="Times New Roman" w:hAnsi="Times New Roman" w:cs="Times New Roman"/>
-        </w:rPr>
-        <w:t xml:space="preserve"> other</w:t>
-      </w:r>
-      <w:r>
-        <w:rPr>
-          <w:rFonts w:ascii="Times New Roman" w:hAnsi="Times New Roman" w:cs="Times New Roman"/>
-        </w:rPr>
-        <w:t xml:space="preserve"> fields in the data to better identify the outcome of interest; this is discussed further in section 3.2. </w:t>
+        <w:t>wind ups – see Table 1 below</w:t>
+      </w:r>
+      <w:r>
+        <w:rPr>
+          <w:rFonts w:ascii="Times New Roman" w:hAnsi="Times New Roman" w:cs="Times New Roman"/>
+        </w:rPr>
+        <w:t xml:space="preserve"> for how we operationalised the dependent variable</w:t>
+      </w:r>
+      <w:r>
+        <w:rPr>
+          <w:rFonts w:ascii="Times New Roman" w:hAnsi="Times New Roman" w:cs="Times New Roman"/>
+        </w:rPr>
+        <w:t>.</w:t>
+      </w:r>
+      <w:r>
+        <w:rPr>
+          <w:rFonts w:ascii="Times New Roman" w:hAnsi="Times New Roman" w:cs="Times New Roman"/>
+        </w:rPr>
+        <w:t xml:space="preserve"> </w:t>
       </w:r>
     </w:p>
     <w:p>
@@ -1350,7 +1451,7 @@
               <w:rPr>
                 <w:rFonts w:ascii="Times New Roman" w:hAnsi="Times New Roman" w:cs="Times New Roman"/>
               </w:rPr>
-              <w:t>Variable(s)</w:t>
+              <w:t>Variable</w:t>
             </w:r>
           </w:p>
         </w:tc>
@@ -1439,13 +1540,7 @@
               <w:rPr>
                 <w:rFonts w:ascii="Times New Roman" w:hAnsi="Times New Roman" w:cs="Times New Roman"/>
               </w:rPr>
-              <w:t>`</w:t>
-            </w:r>
-            <w:r>
-              <w:rPr>
-                <w:rFonts w:ascii="Times New Roman" w:hAnsi="Times New Roman" w:cs="Times New Roman"/>
-              </w:rPr>
-              <w:t>depvar`</w:t>
+              <w:t>`depvar`</w:t>
             </w:r>
           </w:p>
           <w:p>
@@ -1648,25 +1743,39 @@
           <w:rFonts w:ascii="Times New Roman" w:hAnsi="Times New Roman" w:cs="Times New Roman"/>
         </w:rPr>
       </w:pPr>
+      <w:r>
+        <w:rPr>
+          <w:rFonts w:ascii="Times New Roman" w:hAnsi="Times New Roman" w:cs="Times New Roman"/>
+        </w:rPr>
+        <w:t>To understand how these categories map to the regulators’ measures of deregistration we look at the case of Canadian data:</w:t>
+      </w:r>
     </w:p>
     <w:p>
       <w:pPr>
+        <w:pStyle w:val="ListParagraph"/>
+        <w:numPr>
+          <w:ilvl w:val="0"/>
+          <w:numId w:val="6"/>
+        </w:numPr>
         <w:spacing w:line="360" w:lineRule="auto"/>
         <w:rPr>
           <w:rFonts w:ascii="Times New Roman" w:hAnsi="Times New Roman" w:cs="Times New Roman"/>
-          <w:b/>
-        </w:rPr>
-      </w:pPr>
-      <w:r>
-        <w:rPr>
-          <w:rFonts w:ascii="Times New Roman" w:hAnsi="Times New Roman" w:cs="Times New Roman"/>
-          <w:b/>
-        </w:rPr>
-        <w:t>3.2. Data Collection</w:t>
+        </w:rPr>
+      </w:pPr>
+      <w:r>
+        <w:rPr>
+          <w:rFonts w:ascii="Times New Roman" w:hAnsi="Times New Roman" w:cs="Times New Roman"/>
+        </w:rPr>
+        <w:t>0 = organisations still possessing charity status;</w:t>
       </w:r>
     </w:p>
     <w:p>
       <w:pPr>
+        <w:pStyle w:val="ListParagraph"/>
+        <w:numPr>
+          <w:ilvl w:val="0"/>
+          <w:numId w:val="6"/>
+        </w:numPr>
         <w:spacing w:line="360" w:lineRule="auto"/>
         <w:rPr>
           <w:rFonts w:ascii="Times New Roman" w:hAnsi="Times New Roman" w:cs="Times New Roman"/>
@@ -1676,13 +1785,126 @@
         <w:rPr>
           <w:rFonts w:ascii="Times New Roman" w:hAnsi="Times New Roman" w:cs="Times New Roman"/>
         </w:rPr>
+        <w:t>1 = organisations deregistered by the regulator (e.g. failure to file annual returns and accounts);</w:t>
+      </w:r>
+    </w:p>
+    <w:p>
+      <w:pPr>
+        <w:pStyle w:val="ListParagraph"/>
+        <w:numPr>
+          <w:ilvl w:val="0"/>
+          <w:numId w:val="6"/>
+        </w:numPr>
+        <w:spacing w:line="360" w:lineRule="auto"/>
+        <w:rPr>
+          <w:rFonts w:ascii="Times New Roman" w:hAnsi="Times New Roman" w:cs="Times New Roman"/>
+        </w:rPr>
+      </w:pPr>
+      <w:r>
+        <w:rPr>
+          <w:rFonts w:ascii="Times New Roman" w:hAnsi="Times New Roman" w:cs="Times New Roman"/>
+        </w:rPr>
+        <w:t xml:space="preserve">2 = organisations voluntarily dissolved (e.g. mergers and amalgamation, mission accomplishment, insufficient resources); </w:t>
+      </w:r>
+    </w:p>
+    <w:p>
+      <w:pPr>
+        <w:pStyle w:val="ListParagraph"/>
+        <w:numPr>
+          <w:ilvl w:val="0"/>
+          <w:numId w:val="6"/>
+        </w:numPr>
+        <w:spacing w:line="360" w:lineRule="auto"/>
+        <w:rPr>
+          <w:rFonts w:ascii="Times New Roman" w:hAnsi="Times New Roman" w:cs="Times New Roman"/>
+        </w:rPr>
+      </w:pPr>
+      <w:r>
+        <w:rPr>
+          <w:rFonts w:ascii="Times New Roman" w:hAnsi="Times New Roman" w:cs="Times New Roman"/>
+        </w:rPr>
+        <w:t>3 = organisations deregistered for miscellaneous reasons (e.g. losing corporate status).</w:t>
+      </w:r>
+    </w:p>
+    <w:p>
+      <w:pPr>
+        <w:spacing w:line="360" w:lineRule="auto"/>
+        <w:rPr>
+          <w:rFonts w:ascii="Times New Roman" w:hAnsi="Times New Roman" w:cs="Times New Roman"/>
+        </w:rPr>
+      </w:pPr>
+      <w:r>
+        <w:rPr>
+          <w:rFonts w:ascii="Times New Roman" w:hAnsi="Times New Roman" w:cs="Times New Roman"/>
+        </w:rPr>
+        <w:t>However, this approach only takes us so far in differentiating different types of dissolution; for example</w:t>
+      </w:r>
+      <w:r>
+        <w:rPr>
+          <w:rFonts w:ascii="Times New Roman" w:hAnsi="Times New Roman" w:cs="Times New Roman"/>
+        </w:rPr>
+        <w:t xml:space="preserve"> in the Canadian data</w:t>
+      </w:r>
+      <w:r>
+        <w:rPr>
+          <w:rFonts w:ascii="Times New Roman" w:hAnsi="Times New Roman" w:cs="Times New Roman"/>
+        </w:rPr>
+        <w:t xml:space="preserve"> the Voluntary Dissolution category currently groups winding up</w:t>
+      </w:r>
+      <w:r>
+        <w:rPr>
+          <w:rFonts w:ascii="Times New Roman" w:hAnsi="Times New Roman" w:cs="Times New Roman"/>
+        </w:rPr>
+        <w:t>, mergers and amalgamations</w:t>
+      </w:r>
+      <w:r>
+        <w:rPr>
+          <w:rFonts w:ascii="Times New Roman" w:hAnsi="Times New Roman" w:cs="Times New Roman"/>
+        </w:rPr>
+        <w:t xml:space="preserve"> and mission accomplishment together. Therefore we needed to utilise other fields in the data to better identify the outcome of interest; this is discussed further in section 3.2. </w:t>
+      </w:r>
+    </w:p>
+    <w:p>
+      <w:pPr>
+        <w:spacing w:line="360" w:lineRule="auto"/>
+        <w:rPr>
+          <w:rFonts w:ascii="Times New Roman" w:hAnsi="Times New Roman" w:cs="Times New Roman"/>
+          <w:b/>
+        </w:rPr>
+      </w:pPr>
+      <w:r>
+        <w:rPr>
+          <w:rFonts w:ascii="Times New Roman" w:hAnsi="Times New Roman" w:cs="Times New Roman"/>
+          <w:b/>
+        </w:rPr>
+        <w:lastRenderedPageBreak/>
+        <w:t>3.2. Data Collection</w:t>
+      </w:r>
+    </w:p>
+    <w:p>
+      <w:pPr>
+        <w:spacing w:line="360" w:lineRule="auto"/>
+        <w:rPr>
+          <w:rFonts w:ascii="Times New Roman" w:hAnsi="Times New Roman" w:cs="Times New Roman"/>
+        </w:rPr>
+      </w:pPr>
+      <w:r>
+        <w:rPr>
+          <w:rFonts w:ascii="Times New Roman" w:hAnsi="Times New Roman" w:cs="Times New Roman"/>
+        </w:rPr>
         <w:t xml:space="preserve">The data </w:t>
       </w:r>
       <w:r>
         <w:rPr>
           <w:rFonts w:ascii="Times New Roman" w:hAnsi="Times New Roman" w:cs="Times New Roman"/>
         </w:rPr>
-        <w:t>were collected either f</w:t>
+        <w:t xml:space="preserve">were collected </w:t>
+      </w:r>
+      <w:r>
+        <w:rPr>
+          <w:rFonts w:ascii="Times New Roman" w:hAnsi="Times New Roman" w:cs="Times New Roman"/>
+        </w:rPr>
+        <w:t>f</w:t>
       </w:r>
       <w:r>
         <w:rPr>
@@ -1789,14 +2011,49 @@
         <w:rPr>
           <w:rFonts w:ascii="Times New Roman" w:hAnsi="Times New Roman" w:cs="Times New Roman"/>
         </w:rPr>
-        <w:t xml:space="preserve">The data will be collected using Python scripts (an open-source programming language), some of which already exist (see https://github.com/ncvo/charity-commission-extract). The downloaded data </w:t>
-      </w:r>
-      <w:r>
-        <w:rPr>
-          <w:rFonts w:ascii="Times New Roman" w:hAnsi="Times New Roman" w:cs="Times New Roman"/>
-        </w:rPr>
-        <w:lastRenderedPageBreak/>
-        <w:t xml:space="preserve">will be stored on the University of Birmingham’s encrypted network and access will be granted only to members of the project team. The data will be imported into Stata and a harmonised dataset containing key variables and observations from all three jurisdictions will be produced. We will construct our dissolution variable using the information captured in each regulator's categorical measure of charity de-registration and where appropriate, seek to differentiate further by analysing the free-text field containing a description of why and under which section of the Charity Act the organisation was de-registered. Mission accomplishment is not recorded as a distinct outcome by regulators, therefore our work to differentiate types of dissolution will allow us to construct a novel and robust measure of this phenomenon. </w:t>
+        <w:t xml:space="preserve">The data </w:t>
+      </w:r>
+      <w:r>
+        <w:rPr>
+          <w:rFonts w:ascii="Times New Roman" w:hAnsi="Times New Roman" w:cs="Times New Roman"/>
+        </w:rPr>
+        <w:t>were</w:t>
+      </w:r>
+      <w:r>
+        <w:rPr>
+          <w:rFonts w:ascii="Times New Roman" w:hAnsi="Times New Roman" w:cs="Times New Roman"/>
+        </w:rPr>
+        <w:t xml:space="preserve"> collected using Python scripts (an open-source programming language), some of which </w:t>
+      </w:r>
+      <w:r>
+        <w:rPr>
+          <w:rFonts w:ascii="Times New Roman" w:hAnsi="Times New Roman" w:cs="Times New Roman"/>
+        </w:rPr>
+        <w:t>were already in existence</w:t>
+      </w:r>
+      <w:r>
+        <w:rPr>
+          <w:rFonts w:ascii="Times New Roman" w:hAnsi="Times New Roman" w:cs="Times New Roman"/>
+        </w:rPr>
+        <w:t xml:space="preserve">. </w:t>
+      </w:r>
+      <w:r>
+        <w:rPr>
+          <w:rFonts w:ascii="Times New Roman" w:hAnsi="Times New Roman" w:cs="Times New Roman"/>
+        </w:rPr>
+        <w:t xml:space="preserve">The downloaded data </w:t>
+      </w:r>
+      <w:r>
+        <w:rPr>
+          <w:rFonts w:ascii="Times New Roman" w:hAnsi="Times New Roman" w:cs="Times New Roman"/>
+        </w:rPr>
+        <w:t>were imported into Stata where they were cleaned for analysis. This entire process was recorded and stored on the project’s Github repository: [INSERT LINK]</w:t>
+      </w:r>
+      <w:r>
+        <w:rPr>
+          <w:rFonts w:ascii="Times New Roman" w:hAnsi="Times New Roman" w:cs="Times New Roman"/>
+        </w:rPr>
+        <w:t xml:space="preserve"> </w:t>
       </w:r>
     </w:p>
     <w:p>
@@ -1804,19 +2061,15 @@
         <w:spacing w:line="360" w:lineRule="auto"/>
         <w:rPr>
           <w:rFonts w:ascii="Times New Roman" w:hAnsi="Times New Roman" w:cs="Times New Roman"/>
-        </w:rPr>
-      </w:pPr>
-      <w:r>
-        <w:rPr>
-          <w:rFonts w:ascii="Times New Roman" w:hAnsi="Times New Roman" w:cs="Times New Roman"/>
-        </w:rPr>
-        <w:t>We will then conduct statistical analysis of charity dissolution using two main techniques: survival analysis, where we will use Kaplan-Meier and survival curves to explore how long each type of charity dissolution takes to occur; and multinomial regression, where we will examine which factors – drawn from established theoretical frameworks such as resource dependence, population ecology and new institutionalism theory – best predict dissolution.</w:t>
-      </w:r>
-      <w:r>
-        <w:rPr>
-          <w:rFonts w:ascii="Times New Roman" w:hAnsi="Times New Roman" w:cs="Times New Roman"/>
-        </w:rPr>
-        <w:br w:type="page"/>
+          <w:i/>
+        </w:rPr>
+      </w:pPr>
+      <w:r>
+        <w:rPr>
+          <w:rFonts w:ascii="Times New Roman" w:hAnsi="Times New Roman" w:cs="Times New Roman"/>
+          <w:i/>
+        </w:rPr>
+        <w:t>3.2.1. England &amp; Wales</w:t>
       </w:r>
     </w:p>
     <w:p>
@@ -1824,16 +2077,82 @@
         <w:spacing w:line="360" w:lineRule="auto"/>
         <w:rPr>
           <w:rFonts w:ascii="Times New Roman" w:hAnsi="Times New Roman" w:cs="Times New Roman"/>
-          <w:b/>
-        </w:rPr>
-      </w:pPr>
-      <w:r>
-        <w:rPr>
-          <w:rFonts w:ascii="Times New Roman" w:hAnsi="Times New Roman" w:cs="Times New Roman"/>
-          <w:b/>
-        </w:rPr>
-        <w:lastRenderedPageBreak/>
-        <w:t>Results</w:t>
+        </w:rPr>
+      </w:pPr>
+      <w:r>
+        <w:rPr>
+          <w:rFonts w:ascii="Times New Roman" w:hAnsi="Times New Roman" w:cs="Times New Roman"/>
+        </w:rPr>
+        <w:t>Beginning in</w:t>
+      </w:r>
+      <w:r>
+        <w:rPr>
+          <w:rFonts w:ascii="Times New Roman" w:hAnsi="Times New Roman" w:cs="Times New Roman"/>
+        </w:rPr>
+        <w:t xml:space="preserve"> [MONTH 2017] the </w:t>
+      </w:r>
+      <w:r>
+        <w:rPr>
+          <w:rFonts w:ascii="Times New Roman" w:hAnsi="Times New Roman" w:cs="Times New Roman"/>
+        </w:rPr>
+        <w:t xml:space="preserve">Charity Commission for England &amp; Wales </w:t>
+      </w:r>
+      <w:r>
+        <w:rPr>
+          <w:rFonts w:ascii="Times New Roman" w:hAnsi="Times New Roman" w:cs="Times New Roman"/>
+        </w:rPr>
+        <w:t xml:space="preserve">releases monthly extracts of </w:t>
+      </w:r>
+      <w:r>
+        <w:rPr>
+          <w:rFonts w:ascii="Times New Roman" w:hAnsi="Times New Roman" w:cs="Times New Roman"/>
+        </w:rPr>
+        <w:t xml:space="preserve">the data it holds about charities. The extract consists of three zip files: Charity Register; Supplementary Information Returns (SIR); and Table Build, which consists of scripts for constructing the fifteen datasets contained in the </w:t>
+      </w:r>
+      <w:r>
+        <w:rPr>
+          <w:rFonts w:ascii="Times New Roman" w:hAnsi="Times New Roman" w:cs="Times New Roman"/>
+        </w:rPr>
+        <w:t>Charity Register</w:t>
+      </w:r>
+      <w:r>
+        <w:rPr>
+          <w:rFonts w:ascii="Times New Roman" w:hAnsi="Times New Roman" w:cs="Times New Roman"/>
+        </w:rPr>
+        <w:t xml:space="preserve"> and SIR zip files. The datasets are provided in the .bcp file format, which [INSERT EXPLANATION]. In order to convert these datasets to a more amenable format for research </w:t>
+      </w:r>
+      <w:r>
+        <w:rPr>
+          <w:rFonts w:ascii="Times New Roman" w:hAnsi="Times New Roman" w:cs="Times New Roman"/>
+        </w:rPr>
+        <w:t xml:space="preserve">– comma separated values files – </w:t>
+      </w:r>
+      <w:r>
+        <w:rPr>
+          <w:rFonts w:ascii="Times New Roman" w:hAnsi="Times New Roman" w:cs="Times New Roman"/>
+        </w:rPr>
+        <w:t>we employed the use of Python scripts produced and publicly shared by the National Council for Voluntary Organisations (NCVO)</w:t>
+      </w:r>
+      <w:r>
+        <w:rPr>
+          <w:rFonts w:ascii="Times New Roman" w:hAnsi="Times New Roman" w:cs="Times New Roman"/>
+        </w:rPr>
+        <w:t xml:space="preserve">: see </w:t>
+      </w:r>
+      <w:hyperlink r:id="rId7" w:history="1">
+        <w:r>
+          <w:rPr>
+            <w:rStyle w:val="Hyperlink"/>
+            <w:rFonts w:ascii="Times New Roman" w:hAnsi="Times New Roman" w:cs="Times New Roman"/>
+          </w:rPr>
+          <w:t>https://github.com/ncvo/charity-commission-extract</w:t>
+        </w:r>
+      </w:hyperlink>
+      <w:r>
+        <w:rPr>
+          <w:rFonts w:ascii="Times New Roman" w:hAnsi="Times New Roman" w:cs="Times New Roman"/>
+        </w:rPr>
+        <w:t>. The execution of these scripts results in fifteen datasets – see Table A2 in the appendices for the data dictionary.</w:t>
       </w:r>
     </w:p>
     <w:p>
@@ -1841,28 +2160,33 @@
         <w:spacing w:line="360" w:lineRule="auto"/>
         <w:rPr>
           <w:rFonts w:ascii="Times New Roman" w:hAnsi="Times New Roman" w:cs="Times New Roman"/>
-        </w:rPr>
-      </w:pPr>
-      <w:r>
-        <w:rPr>
-          <w:rFonts w:ascii="Times New Roman" w:hAnsi="Times New Roman" w:cs="Times New Roman"/>
-        </w:rPr>
-        <w:t>In Canada there are three forms of charity de-registration</w:t>
-      </w:r>
-      <w:r>
-        <w:rPr>
-          <w:rFonts w:ascii="Times New Roman" w:hAnsi="Times New Roman" w:cs="Times New Roman"/>
-        </w:rPr>
-        <w:t xml:space="preserve">: </w:t>
+          <w:i/>
+        </w:rPr>
+      </w:pPr>
+      <w:r>
+        <w:rPr>
+          <w:rFonts w:ascii="Times New Roman" w:hAnsi="Times New Roman" w:cs="Times New Roman"/>
+          <w:i/>
+        </w:rPr>
+        <w:t>3.2.2</w:t>
+      </w:r>
+      <w:r>
+        <w:rPr>
+          <w:rFonts w:ascii="Times New Roman" w:hAnsi="Times New Roman" w:cs="Times New Roman"/>
+          <w:i/>
+        </w:rPr>
+        <w:t xml:space="preserve">. </w:t>
+      </w:r>
+      <w:r>
+        <w:rPr>
+          <w:rFonts w:ascii="Times New Roman" w:hAnsi="Times New Roman" w:cs="Times New Roman"/>
+          <w:i/>
+        </w:rPr>
+        <w:t>Canada</w:t>
       </w:r>
     </w:p>
     <w:p>
       <w:pPr>
-        <w:pStyle w:val="ListParagraph"/>
-        <w:numPr>
-          <w:ilvl w:val="0"/>
-          <w:numId w:val="4"/>
-        </w:numPr>
         <w:spacing w:line="360" w:lineRule="auto"/>
         <w:rPr>
           <w:rFonts w:ascii="Times New Roman" w:hAnsi="Times New Roman" w:cs="Times New Roman"/>
@@ -1872,47 +2196,35 @@
         <w:rPr>
           <w:rFonts w:ascii="Times New Roman" w:hAnsi="Times New Roman" w:cs="Times New Roman"/>
         </w:rPr>
-        <w:t xml:space="preserve">removal by the regulator (e.g. </w:t>
-      </w:r>
-      <w:r>
-        <w:rPr>
-          <w:rFonts w:ascii="Times New Roman" w:hAnsi="Times New Roman" w:cs="Times New Roman"/>
-        </w:rPr>
-        <w:t>failure to file annual returns and accounts</w:t>
-      </w:r>
-      <w:r>
-        <w:rPr>
-          <w:rFonts w:ascii="Times New Roman" w:hAnsi="Times New Roman" w:cs="Times New Roman"/>
-        </w:rPr>
-        <w:t xml:space="preserve">); </w:t>
-      </w:r>
+        <w:t xml:space="preserve">The Canada Revenue Agency (CRA) makes charity data available via a </w:t>
+      </w:r>
+      <w:r>
+        <w:rPr>
+          <w:rFonts w:ascii="Times New Roman" w:hAnsi="Times New Roman" w:cs="Times New Roman"/>
+        </w:rPr>
+        <w:t>search function on its website.</w:t>
+      </w:r>
+      <w:bookmarkStart w:id="0" w:name="_GoBack"/>
+      <w:bookmarkEnd w:id="0"/>
     </w:p>
     <w:p>
       <w:pPr>
-        <w:pStyle w:val="ListParagraph"/>
-        <w:numPr>
-          <w:ilvl w:val="0"/>
-          <w:numId w:val="4"/>
-        </w:numPr>
         <w:spacing w:line="360" w:lineRule="auto"/>
         <w:rPr>
           <w:rFonts w:ascii="Times New Roman" w:hAnsi="Times New Roman" w:cs="Times New Roman"/>
-        </w:rPr>
-      </w:pPr>
-      <w:r>
-        <w:rPr>
-          <w:rFonts w:ascii="Times New Roman" w:hAnsi="Times New Roman" w:cs="Times New Roman"/>
-        </w:rPr>
-        <w:t xml:space="preserve">voluntary dissolution (e.g. mergers and amalgamation, mission accomplishment, insufficient resources); </w:t>
+          <w:i/>
+        </w:rPr>
+      </w:pPr>
+      <w:r>
+        <w:rPr>
+          <w:rFonts w:ascii="Times New Roman" w:hAnsi="Times New Roman" w:cs="Times New Roman"/>
+          <w:i/>
+        </w:rPr>
+        <w:t>3.2.3. New Zealand</w:t>
       </w:r>
     </w:p>
     <w:p>
       <w:pPr>
-        <w:pStyle w:val="ListParagraph"/>
-        <w:numPr>
-          <w:ilvl w:val="0"/>
-          <w:numId w:val="4"/>
-        </w:numPr>
         <w:spacing w:line="360" w:lineRule="auto"/>
         <w:rPr>
           <w:rFonts w:ascii="Times New Roman" w:hAnsi="Times New Roman" w:cs="Times New Roman"/>
@@ -1922,39 +2234,32 @@
         <w:rPr>
           <w:rFonts w:ascii="Times New Roman" w:hAnsi="Times New Roman" w:cs="Times New Roman"/>
         </w:rPr>
-        <w:t>and miscellaneous reasons (e.g. losing corporate status)</w:t>
-      </w:r>
-      <w:r>
-        <w:rPr>
-          <w:rFonts w:ascii="Times New Roman" w:hAnsi="Times New Roman" w:cs="Times New Roman"/>
-        </w:rPr>
-        <w:t>.</w:t>
+        <w:br w:type="page"/>
       </w:r>
     </w:p>
     <w:p>
       <w:pPr>
         <w:spacing w:line="360" w:lineRule="auto"/>
-        <w:rPr>
-          <w:rFonts w:ascii="Times New Roman" w:hAnsi="Times New Roman" w:cs="Times New Roman"/>
-        </w:rPr>
-      </w:pPr>
-      <w:r>
-        <w:rPr>
-          <w:rFonts w:ascii="Times New Roman" w:hAnsi="Times New Roman" w:cs="Times New Roman"/>
-        </w:rPr>
-        <w:t>S</w:t>
-      </w:r>
-      <w:r>
-        <w:rPr>
-          <w:rFonts w:ascii="Times New Roman" w:hAnsi="Times New Roman" w:cs="Times New Roman"/>
-        </w:rPr>
-        <w:t>ee Appendix A for a full list of de-registration reasons in our three jurisdictions</w:t>
-      </w:r>
-      <w:r>
-        <w:rPr>
-          <w:rFonts w:ascii="Times New Roman" w:hAnsi="Times New Roman" w:cs="Times New Roman"/>
-        </w:rPr>
-        <w:t>.</w:t>
+        <w:jc w:val="center"/>
+        <w:rPr>
+          <w:rFonts w:ascii="Times New Roman" w:hAnsi="Times New Roman" w:cs="Times New Roman"/>
+          <w:b/>
+        </w:rPr>
+      </w:pPr>
+      <w:r>
+        <w:rPr>
+          <w:rFonts w:ascii="Times New Roman" w:hAnsi="Times New Roman" w:cs="Times New Roman"/>
+          <w:b/>
+        </w:rPr>
+        <w:lastRenderedPageBreak/>
+        <w:t xml:space="preserve">4. </w:t>
+      </w:r>
+      <w:r>
+        <w:rPr>
+          <w:rFonts w:ascii="Times New Roman" w:hAnsi="Times New Roman" w:cs="Times New Roman"/>
+          <w:b/>
+        </w:rPr>
+        <w:t>Results</w:t>
       </w:r>
     </w:p>
     <w:p>
@@ -3491,99 +3796,6 @@
                 <pic:pic xmlns:pic="http://schemas.openxmlformats.org/drawingml/2006/picture">
                   <pic:nvPicPr>
                     <pic:cNvPr id="2" name="can_removedreason_01jun2018.png"/>
-                    <pic:cNvPicPr/>
-                  </pic:nvPicPr>
-                  <pic:blipFill>
-                    <a:blip r:embed="rId7" cstate="print">
-                      <a:extLst>
-                        <a:ext uri="{28A0092B-C50C-407E-A947-70E740481C1C}">
-                          <a14:useLocalDpi xmlns:a14="http://schemas.microsoft.com/office/drawing/2010/main" val="0"/>
-                        </a:ext>
-                      </a:extLst>
-                    </a:blip>
-                    <a:stretch>
-                      <a:fillRect/>
-                    </a:stretch>
-                  </pic:blipFill>
-                  <pic:spPr>
-                    <a:xfrm>
-                      <a:off x="0" y="0"/>
-                      <a:ext cx="5731510" cy="4168775"/>
-                    </a:xfrm>
-                    <a:prstGeom prst="rect">
-                      <a:avLst/>
-                    </a:prstGeom>
-                  </pic:spPr>
-                </pic:pic>
-              </a:graphicData>
-            </a:graphic>
-          </wp:inline>
-        </w:drawing>
-      </w:r>
-    </w:p>
-    <w:p>
-      <w:pPr>
-        <w:rPr>
-          <w:rFonts w:ascii="Times New Roman" w:hAnsi="Times New Roman" w:cs="Times New Roman"/>
-          <w:b/>
-        </w:rPr>
-      </w:pPr>
-      <w:r>
-        <w:rPr>
-          <w:rFonts w:ascii="Times New Roman" w:hAnsi="Times New Roman" w:cs="Times New Roman"/>
-          <w:b/>
-        </w:rPr>
-        <w:br w:type="page"/>
-      </w:r>
-    </w:p>
-    <w:p>
-      <w:pPr>
-        <w:spacing w:line="360" w:lineRule="auto"/>
-        <w:rPr>
-          <w:rFonts w:ascii="Times New Roman" w:hAnsi="Times New Roman" w:cs="Times New Roman"/>
-        </w:rPr>
-      </w:pPr>
-      <w:r>
-        <w:rPr>
-          <w:rFonts w:ascii="Times New Roman" w:hAnsi="Times New Roman" w:cs="Times New Roman"/>
-          <w:b/>
-        </w:rPr>
-        <w:lastRenderedPageBreak/>
-        <w:t>Figure 2.</w:t>
-      </w:r>
-      <w:r>
-        <w:rPr>
-          <w:rFonts w:ascii="Times New Roman" w:hAnsi="Times New Roman" w:cs="Times New Roman"/>
-        </w:rPr>
-        <w:t xml:space="preserve"> England &amp; Wales - De-registration reasons, 2007-</w:t>
-      </w:r>
-    </w:p>
-    <w:p>
-      <w:pPr>
-        <w:spacing w:line="360" w:lineRule="auto"/>
-        <w:rPr>
-          <w:rFonts w:ascii="Times New Roman" w:hAnsi="Times New Roman" w:cs="Times New Roman"/>
-        </w:rPr>
-      </w:pPr>
-      <w:r>
-        <w:rPr>
-          <w:rFonts w:ascii="Times New Roman" w:hAnsi="Times New Roman" w:cs="Times New Roman"/>
-          <w:noProof/>
-          <w:lang w:eastAsia="en-GB"/>
-        </w:rPr>
-        <w:drawing>
-          <wp:inline distT="0" distB="0" distL="0" distR="0">
-            <wp:extent cx="5731510" cy="4168775"/>
-            <wp:effectExtent l="0" t="0" r="2540" b="3175"/>
-            <wp:docPr id="3" name="Picture 3"/>
-            <wp:cNvGraphicFramePr>
-              <a:graphicFrameLocks xmlns:a="http://schemas.openxmlformats.org/drawingml/2006/main" noChangeAspect="1"/>
-            </wp:cNvGraphicFramePr>
-            <a:graphic xmlns:a="http://schemas.openxmlformats.org/drawingml/2006/main">
-              <a:graphicData uri="http://schemas.openxmlformats.org/drawingml/2006/picture">
-                <pic:pic xmlns:pic="http://schemas.openxmlformats.org/drawingml/2006/picture">
-                  <pic:nvPicPr>
-                    <pic:cNvPr id="3" name="ew_removedreason_01jun2018.png"/>
                     <pic:cNvPicPr/>
                   </pic:nvPicPr>
                   <pic:blipFill>
@@ -3642,6 +3854,99 @@
           <w:b/>
         </w:rPr>
         <w:lastRenderedPageBreak/>
+        <w:t>Figure 2.</w:t>
+      </w:r>
+      <w:r>
+        <w:rPr>
+          <w:rFonts w:ascii="Times New Roman" w:hAnsi="Times New Roman" w:cs="Times New Roman"/>
+        </w:rPr>
+        <w:t xml:space="preserve"> England &amp; Wales - De-registration reasons, 2007-</w:t>
+      </w:r>
+    </w:p>
+    <w:p>
+      <w:pPr>
+        <w:spacing w:line="360" w:lineRule="auto"/>
+        <w:rPr>
+          <w:rFonts w:ascii="Times New Roman" w:hAnsi="Times New Roman" w:cs="Times New Roman"/>
+        </w:rPr>
+      </w:pPr>
+      <w:r>
+        <w:rPr>
+          <w:rFonts w:ascii="Times New Roman" w:hAnsi="Times New Roman" w:cs="Times New Roman"/>
+          <w:noProof/>
+          <w:lang w:eastAsia="en-GB"/>
+        </w:rPr>
+        <w:drawing>
+          <wp:inline distT="0" distB="0" distL="0" distR="0">
+            <wp:extent cx="5731510" cy="4168775"/>
+            <wp:effectExtent l="0" t="0" r="2540" b="3175"/>
+            <wp:docPr id="3" name="Picture 3"/>
+            <wp:cNvGraphicFramePr>
+              <a:graphicFrameLocks xmlns:a="http://schemas.openxmlformats.org/drawingml/2006/main" noChangeAspect="1"/>
+            </wp:cNvGraphicFramePr>
+            <a:graphic xmlns:a="http://schemas.openxmlformats.org/drawingml/2006/main">
+              <a:graphicData uri="http://schemas.openxmlformats.org/drawingml/2006/picture">
+                <pic:pic xmlns:pic="http://schemas.openxmlformats.org/drawingml/2006/picture">
+                  <pic:nvPicPr>
+                    <pic:cNvPr id="3" name="ew_removedreason_01jun2018.png"/>
+                    <pic:cNvPicPr/>
+                  </pic:nvPicPr>
+                  <pic:blipFill>
+                    <a:blip r:embed="rId9" cstate="print">
+                      <a:extLst>
+                        <a:ext uri="{28A0092B-C50C-407E-A947-70E740481C1C}">
+                          <a14:useLocalDpi xmlns:a14="http://schemas.microsoft.com/office/drawing/2010/main" val="0"/>
+                        </a:ext>
+                      </a:extLst>
+                    </a:blip>
+                    <a:stretch>
+                      <a:fillRect/>
+                    </a:stretch>
+                  </pic:blipFill>
+                  <pic:spPr>
+                    <a:xfrm>
+                      <a:off x="0" y="0"/>
+                      <a:ext cx="5731510" cy="4168775"/>
+                    </a:xfrm>
+                    <a:prstGeom prst="rect">
+                      <a:avLst/>
+                    </a:prstGeom>
+                  </pic:spPr>
+                </pic:pic>
+              </a:graphicData>
+            </a:graphic>
+          </wp:inline>
+        </w:drawing>
+      </w:r>
+    </w:p>
+    <w:p>
+      <w:pPr>
+        <w:rPr>
+          <w:rFonts w:ascii="Times New Roman" w:hAnsi="Times New Roman" w:cs="Times New Roman"/>
+          <w:b/>
+        </w:rPr>
+      </w:pPr>
+      <w:r>
+        <w:rPr>
+          <w:rFonts w:ascii="Times New Roman" w:hAnsi="Times New Roman" w:cs="Times New Roman"/>
+          <w:b/>
+        </w:rPr>
+        <w:br w:type="page"/>
+      </w:r>
+    </w:p>
+    <w:p>
+      <w:pPr>
+        <w:spacing w:line="360" w:lineRule="auto"/>
+        <w:rPr>
+          <w:rFonts w:ascii="Times New Roman" w:hAnsi="Times New Roman" w:cs="Times New Roman"/>
+        </w:rPr>
+      </w:pPr>
+      <w:r>
+        <w:rPr>
+          <w:rFonts w:ascii="Times New Roman" w:hAnsi="Times New Roman" w:cs="Times New Roman"/>
+          <w:b/>
+        </w:rPr>
+        <w:lastRenderedPageBreak/>
         <w:t>Figure 3.</w:t>
       </w:r>
       <w:r>
@@ -3677,7 +3982,7 @@
                     <pic:cNvPicPr/>
                   </pic:nvPicPr>
                   <pic:blipFill>
-                    <a:blip r:embed="rId9" cstate="print">
+                    <a:blip r:embed="rId10" cstate="print">
                       <a:extLst>
                         <a:ext uri="{28A0092B-C50C-407E-A947-70E740481C1C}">
                           <a14:useLocalDpi xmlns:a14="http://schemas.microsoft.com/office/drawing/2010/main" val="0"/>
@@ -3732,7 +4037,7 @@
           <w:rFonts w:ascii="Times New Roman" w:hAnsi="Times New Roman" w:cs="Times New Roman"/>
         </w:rPr>
         <w:sectPr>
-          <w:footerReference w:type="default" r:id="rId10"/>
+          <w:footerReference w:type="default" r:id="rId11"/>
           <w:pgSz w:w="11906" w:h="16838"/>
           <w:pgMar w:top="1440" w:right="1440" w:bottom="1440" w:left="1440" w:header="708" w:footer="708" w:gutter="0"/>
           <w:cols w:space="708"/>
@@ -3866,7 +4171,7 @@
         </w:tc>
         <w:tc>
           <w:tcPr>
-            <w:tcW w:w="3122" w:type="pct"/>
+            <w:tcW w:w="3121" w:type="pct"/>
           </w:tcPr>
           <w:p>
             <w:pPr>
@@ -3928,7 +4233,7 @@
         </w:tc>
         <w:tc>
           <w:tcPr>
-            <w:tcW w:w="3122" w:type="pct"/>
+            <w:tcW w:w="3121" w:type="pct"/>
           </w:tcPr>
           <w:p>
             <w:pPr>
@@ -3988,7 +4293,7 @@
         </w:tc>
         <w:tc>
           <w:tcPr>
-            <w:tcW w:w="3122" w:type="pct"/>
+            <w:tcW w:w="3121" w:type="pct"/>
           </w:tcPr>
           <w:p>
             <w:pPr>
@@ -4084,7 +4389,7 @@
         </w:tc>
         <w:tc>
           <w:tcPr>
-            <w:tcW w:w="3122" w:type="pct"/>
+            <w:tcW w:w="3121" w:type="pct"/>
           </w:tcPr>
           <w:p>
             <w:pPr>
@@ -4138,7 +4443,7 @@
         </w:tc>
         <w:tc>
           <w:tcPr>
-            <w:tcW w:w="3122" w:type="pct"/>
+            <w:tcW w:w="3121" w:type="pct"/>
           </w:tcPr>
           <w:p>
             <w:pPr>
@@ -4192,7 +4497,7 @@
         </w:tc>
         <w:tc>
           <w:tcPr>
-            <w:tcW w:w="3122" w:type="pct"/>
+            <w:tcW w:w="3121" w:type="pct"/>
           </w:tcPr>
           <w:p>
             <w:pPr>
@@ -4330,7 +4635,7 @@
         </w:tc>
         <w:tc>
           <w:tcPr>
-            <w:tcW w:w="3122" w:type="pct"/>
+            <w:tcW w:w="3121" w:type="pct"/>
           </w:tcPr>
           <w:p>
             <w:pPr>
@@ -4384,7 +4689,7 @@
         </w:tc>
         <w:tc>
           <w:tcPr>
-            <w:tcW w:w="3122" w:type="pct"/>
+            <w:tcW w:w="3121" w:type="pct"/>
           </w:tcPr>
           <w:p>
             <w:pPr>
@@ -4480,7 +4785,7 @@
         </w:tc>
         <w:tc>
           <w:tcPr>
-            <w:tcW w:w="3122" w:type="pct"/>
+            <w:tcW w:w="3121" w:type="pct"/>
           </w:tcPr>
           <w:p>
             <w:pPr>
@@ -4546,7 +4851,7 @@
         </w:tc>
         <w:tc>
           <w:tcPr>
-            <w:tcW w:w="3122" w:type="pct"/>
+            <w:tcW w:w="3121" w:type="pct"/>
           </w:tcPr>
           <w:p>
             <w:pPr>
@@ -4568,6 +4873,7 @@
         <w:tc>
           <w:tcPr>
             <w:tcW w:w="811" w:type="pct"/>
+            <w:vMerge w:val="restart"/>
           </w:tcPr>
           <w:p>
             <w:pPr>
@@ -4605,7 +4911,7 @@
         </w:tc>
         <w:tc>
           <w:tcPr>
-            <w:tcW w:w="3122" w:type="pct"/>
+            <w:tcW w:w="3121" w:type="pct"/>
           </w:tcPr>
           <w:p>
             <w:pPr>
@@ -4627,6 +4933,7 @@
         <w:tc>
           <w:tcPr>
             <w:tcW w:w="811" w:type="pct"/>
+            <w:vMerge/>
           </w:tcPr>
           <w:p>
             <w:pPr>
@@ -4658,7 +4965,7 @@
         </w:tc>
         <w:tc>
           <w:tcPr>
-            <w:tcW w:w="3122" w:type="pct"/>
+            <w:tcW w:w="3121" w:type="pct"/>
           </w:tcPr>
           <w:p>
             <w:pPr>
@@ -4671,13 +4978,7 @@
               <w:rPr>
                 <w:rFonts w:ascii="Times New Roman" w:hAnsi="Times New Roman" w:cs="Times New Roman"/>
               </w:rPr>
-              <w:t>Not a distinct reason in the data, is captured by the ‘Ceased to exist’ and ‘Does not operate’ reasons.</w:t>
-            </w:r>
-            <w:r>
-              <w:rPr>
-                <w:rFonts w:ascii="Times New Roman" w:hAnsi="Times New Roman" w:cs="Times New Roman"/>
-              </w:rPr>
-              <w:t xml:space="preserve"> We may be able to make the assumption that charities with missing data for ‘latest_income’ were removed for failure to file.</w:t>
+              <w:t>Not a distinct reason in the data, is captured by the ‘Ceased to exist’ and ‘Does not operate’ reasons. We may be able to make the assumption that charities with missing data for ‘latest_income’ were removed for failure to file.</w:t>
             </w:r>
           </w:p>
         </w:tc>
@@ -4686,6 +4987,7 @@
         <w:tc>
           <w:tcPr>
             <w:tcW w:w="811" w:type="pct"/>
+            <w:vMerge/>
           </w:tcPr>
           <w:p>
             <w:pPr>
@@ -4711,19 +5013,13 @@
               <w:rPr>
                 <w:rFonts w:ascii="Times New Roman" w:hAnsi="Times New Roman" w:cs="Times New Roman"/>
               </w:rPr>
-              <w:t xml:space="preserve">Voluntary - </w:t>
-            </w:r>
-            <w:r>
-              <w:rPr>
-                <w:rFonts w:ascii="Times New Roman" w:hAnsi="Times New Roman" w:cs="Times New Roman"/>
-              </w:rPr>
-              <w:t>Dissolution</w:t>
-            </w:r>
-          </w:p>
-        </w:tc>
-        <w:tc>
-          <w:tcPr>
-            <w:tcW w:w="3122" w:type="pct"/>
+              <w:t>Voluntary - Dissolution</w:t>
+            </w:r>
+          </w:p>
+        </w:tc>
+        <w:tc>
+          <w:tcPr>
+            <w:tcW w:w="3121" w:type="pct"/>
           </w:tcPr>
           <w:p>
             <w:pPr>
@@ -4736,25 +5032,7 @@
               <w:rPr>
                 <w:rFonts w:ascii="Times New Roman" w:hAnsi="Times New Roman" w:cs="Times New Roman"/>
               </w:rPr>
-              <w:t>Two reasons</w:t>
-            </w:r>
-            <w:r>
-              <w:rPr>
-                <w:rFonts w:ascii="Times New Roman" w:hAnsi="Times New Roman" w:cs="Times New Roman"/>
-              </w:rPr>
-              <w:t>,</w:t>
-            </w:r>
-            <w:r>
-              <w:rPr>
-                <w:rFonts w:ascii="Times New Roman" w:hAnsi="Times New Roman" w:cs="Times New Roman"/>
-              </w:rPr>
-              <w:t xml:space="preserve"> and differences between incorporated and unincorporated</w:t>
-            </w:r>
-            <w:r>
-              <w:rPr>
-                <w:rFonts w:ascii="Times New Roman" w:hAnsi="Times New Roman" w:cs="Times New Roman"/>
-              </w:rPr>
-              <w:t>:</w:t>
+              <w:t>Two reasons, and differences between incorporated and unincorporated:</w:t>
             </w:r>
           </w:p>
           <w:p>
@@ -4768,49 +5046,7 @@
               <w:rPr>
                 <w:rFonts w:ascii="Times New Roman" w:hAnsi="Times New Roman" w:cs="Times New Roman"/>
               </w:rPr>
-              <w:t xml:space="preserve">- </w:t>
-            </w:r>
-            <w:r>
-              <w:rPr>
-                <w:rFonts w:ascii="Times New Roman" w:hAnsi="Times New Roman" w:cs="Times New Roman"/>
-              </w:rPr>
-              <w:t>Incorporated: ‘</w:t>
-            </w:r>
-            <w:r>
-              <w:rPr>
-                <w:rFonts w:ascii="Times New Roman" w:hAnsi="Times New Roman" w:cs="Times New Roman"/>
-              </w:rPr>
-              <w:t>Ceased to exist</w:t>
-            </w:r>
-            <w:r>
-              <w:rPr>
-                <w:rFonts w:ascii="Times New Roman" w:hAnsi="Times New Roman" w:cs="Times New Roman"/>
-              </w:rPr>
-              <w:t>’ means it has dissolved (i.e. struck off Companies House Register), and ‘</w:t>
-            </w:r>
-            <w:r>
-              <w:rPr>
-                <w:rFonts w:ascii="Times New Roman" w:hAnsi="Times New Roman" w:cs="Times New Roman"/>
-              </w:rPr>
-              <w:t>Does not operate</w:t>
-            </w:r>
-            <w:r>
-              <w:rPr>
-                <w:rFonts w:ascii="Times New Roman" w:hAnsi="Times New Roman" w:cs="Times New Roman"/>
-              </w:rPr>
-              <w:t xml:space="preserve">’ means it has not dissolved but </w:t>
-            </w:r>
-            <w:r>
-              <w:rPr>
-                <w:rFonts w:ascii="Times New Roman" w:hAnsi="Times New Roman" w:cs="Times New Roman"/>
-              </w:rPr>
-              <w:t>is</w:t>
-            </w:r>
-            <w:r>
-              <w:rPr>
-                <w:rFonts w:ascii="Times New Roman" w:hAnsi="Times New Roman" w:cs="Times New Roman"/>
-              </w:rPr>
-              <w:t xml:space="preserve"> effectively defunct because it has no assets.</w:t>
+              <w:t>- Incorporated: ‘Ceased to exist’ means it has dissolved (i.e. struck off Companies House Register), and ‘Does not operate’ means it has not dissolved but is effectively defunct because it has no assets.</w:t>
             </w:r>
           </w:p>
           <w:p>
@@ -4824,13 +5060,7 @@
               <w:rPr>
                 <w:rFonts w:ascii="Times New Roman" w:hAnsi="Times New Roman" w:cs="Times New Roman"/>
               </w:rPr>
-              <w:t>- U</w:t>
-            </w:r>
-            <w:r>
-              <w:rPr>
-                <w:rFonts w:ascii="Times New Roman" w:hAnsi="Times New Roman" w:cs="Times New Roman"/>
-              </w:rPr>
-              <w:t xml:space="preserve">nincorporated: </w:t>
+              <w:t xml:space="preserve">- Unincorporated: </w:t>
             </w:r>
             <w:r>
               <w:rPr>
@@ -4869,6 +5099,7 @@
         <w:tc>
           <w:tcPr>
             <w:tcW w:w="811" w:type="pct"/>
+            <w:vMerge/>
           </w:tcPr>
           <w:p>
             <w:pPr>
@@ -4894,19 +5125,13 @@
               <w:rPr>
                 <w:rFonts w:ascii="Times New Roman" w:hAnsi="Times New Roman" w:cs="Times New Roman"/>
               </w:rPr>
-              <w:t>Voluntary</w:t>
-            </w:r>
-            <w:r>
-              <w:rPr>
-                <w:rFonts w:ascii="Times New Roman" w:hAnsi="Times New Roman" w:cs="Times New Roman"/>
-              </w:rPr>
-              <w:t xml:space="preserve"> - Other</w:t>
-            </w:r>
-          </w:p>
-        </w:tc>
-        <w:tc>
-          <w:tcPr>
-            <w:tcW w:w="3122" w:type="pct"/>
+              <w:t>Voluntary - Other</w:t>
+            </w:r>
+          </w:p>
+        </w:tc>
+        <w:tc>
+          <w:tcPr>
+            <w:tcW w:w="3121" w:type="pct"/>
           </w:tcPr>
           <w:p>
             <w:pPr>
@@ -5021,7 +5246,19 @@
               <w:rPr>
                 <w:rFonts w:ascii="Times New Roman" w:hAnsi="Times New Roman" w:cs="Times New Roman"/>
               </w:rPr>
-              <w:t xml:space="preserve"> (LOOKS TO BE THE MAIN REASON)</w:t>
+              <w:t xml:space="preserve"> (</w:t>
+            </w:r>
+            <w:r>
+              <w:rPr>
+                <w:rFonts w:ascii="Times New Roman" w:hAnsi="Times New Roman" w:cs="Times New Roman"/>
+              </w:rPr>
+              <w:t>looks to be the main reason</w:t>
+            </w:r>
+            <w:r>
+              <w:rPr>
+                <w:rFonts w:ascii="Times New Roman" w:hAnsi="Times New Roman" w:cs="Times New Roman"/>
+              </w:rPr>
+              <w:t>)</w:t>
             </w:r>
             <w:r>
               <w:rPr>
@@ -5120,7 +5357,7 @@
             <w:rFonts w:ascii="Times New Roman" w:hAnsi="Times New Roman" w:cs="Times New Roman"/>
             <w:noProof/>
           </w:rPr>
-          <w:t>4</w:t>
+          <w:t>5</w:t>
         </w:r>
         <w:r>
           <w:rPr>
@@ -5709,6 +5946,119 @@
       </w:rPr>
     </w:lvl>
   </w:abstractNum>
+  <w:abstractNum w:abstractNumId="5" w15:restartNumberingAfterBreak="0">
+    <w:nsid w:val="724767F5"/>
+    <w:multiLevelType w:val="hybridMultilevel"/>
+    <w:tmpl w:val="DA6AAD98"/>
+    <w:lvl w:ilvl="0" w:tplc="08090001">
+      <w:start w:val="1"/>
+      <w:numFmt w:val="bullet"/>
+      <w:lvlText w:val=""/>
+      <w:lvlJc w:val="left"/>
+      <w:pPr>
+        <w:ind w:left="720" w:hanging="360"/>
+      </w:pPr>
+      <w:rPr>
+        <w:rFonts w:ascii="Symbol" w:hAnsi="Symbol" w:hint="default"/>
+      </w:rPr>
+    </w:lvl>
+    <w:lvl w:ilvl="1" w:tplc="08090003" w:tentative="1">
+      <w:start w:val="1"/>
+      <w:numFmt w:val="bullet"/>
+      <w:lvlText w:val="o"/>
+      <w:lvlJc w:val="left"/>
+      <w:pPr>
+        <w:ind w:left="1440" w:hanging="360"/>
+      </w:pPr>
+      <w:rPr>
+        <w:rFonts w:ascii="Courier New" w:hAnsi="Courier New" w:cs="Courier New" w:hint="default"/>
+      </w:rPr>
+    </w:lvl>
+    <w:lvl w:ilvl="2" w:tplc="08090005" w:tentative="1">
+      <w:start w:val="1"/>
+      <w:numFmt w:val="bullet"/>
+      <w:lvlText w:val=""/>
+      <w:lvlJc w:val="left"/>
+      <w:pPr>
+        <w:ind w:left="2160" w:hanging="360"/>
+      </w:pPr>
+      <w:rPr>
+        <w:rFonts w:ascii="Wingdings" w:hAnsi="Wingdings" w:hint="default"/>
+      </w:rPr>
+    </w:lvl>
+    <w:lvl w:ilvl="3" w:tplc="08090001" w:tentative="1">
+      <w:start w:val="1"/>
+      <w:numFmt w:val="bullet"/>
+      <w:lvlText w:val=""/>
+      <w:lvlJc w:val="left"/>
+      <w:pPr>
+        <w:ind w:left="2880" w:hanging="360"/>
+      </w:pPr>
+      <w:rPr>
+        <w:rFonts w:ascii="Symbol" w:hAnsi="Symbol" w:hint="default"/>
+      </w:rPr>
+    </w:lvl>
+    <w:lvl w:ilvl="4" w:tplc="08090003" w:tentative="1">
+      <w:start w:val="1"/>
+      <w:numFmt w:val="bullet"/>
+      <w:lvlText w:val="o"/>
+      <w:lvlJc w:val="left"/>
+      <w:pPr>
+        <w:ind w:left="3600" w:hanging="360"/>
+      </w:pPr>
+      <w:rPr>
+        <w:rFonts w:ascii="Courier New" w:hAnsi="Courier New" w:cs="Courier New" w:hint="default"/>
+      </w:rPr>
+    </w:lvl>
+    <w:lvl w:ilvl="5" w:tplc="08090005" w:tentative="1">
+      <w:start w:val="1"/>
+      <w:numFmt w:val="bullet"/>
+      <w:lvlText w:val=""/>
+      <w:lvlJc w:val="left"/>
+      <w:pPr>
+        <w:ind w:left="4320" w:hanging="360"/>
+      </w:pPr>
+      <w:rPr>
+        <w:rFonts w:ascii="Wingdings" w:hAnsi="Wingdings" w:hint="default"/>
+      </w:rPr>
+    </w:lvl>
+    <w:lvl w:ilvl="6" w:tplc="08090001" w:tentative="1">
+      <w:start w:val="1"/>
+      <w:numFmt w:val="bullet"/>
+      <w:lvlText w:val=""/>
+      <w:lvlJc w:val="left"/>
+      <w:pPr>
+        <w:ind w:left="5040" w:hanging="360"/>
+      </w:pPr>
+      <w:rPr>
+        <w:rFonts w:ascii="Symbol" w:hAnsi="Symbol" w:hint="default"/>
+      </w:rPr>
+    </w:lvl>
+    <w:lvl w:ilvl="7" w:tplc="08090003" w:tentative="1">
+      <w:start w:val="1"/>
+      <w:numFmt w:val="bullet"/>
+      <w:lvlText w:val="o"/>
+      <w:lvlJc w:val="left"/>
+      <w:pPr>
+        <w:ind w:left="5760" w:hanging="360"/>
+      </w:pPr>
+      <w:rPr>
+        <w:rFonts w:ascii="Courier New" w:hAnsi="Courier New" w:cs="Courier New" w:hint="default"/>
+      </w:rPr>
+    </w:lvl>
+    <w:lvl w:ilvl="8" w:tplc="08090005" w:tentative="1">
+      <w:start w:val="1"/>
+      <w:numFmt w:val="bullet"/>
+      <w:lvlText w:val=""/>
+      <w:lvlJc w:val="left"/>
+      <w:pPr>
+        <w:ind w:left="6480" w:hanging="360"/>
+      </w:pPr>
+      <w:rPr>
+        <w:rFonts w:ascii="Wingdings" w:hAnsi="Wingdings" w:hint="default"/>
+      </w:rPr>
+    </w:lvl>
+  </w:abstractNum>
   <w:num w:numId="1">
     <w:abstractNumId w:val="3"/>
   </w:num>
@@ -5723,6 +6073,9 @@
   </w:num>
   <w:num w:numId="5">
     <w:abstractNumId w:val="2"/>
+  </w:num>
+  <w:num w:numId="6">
+    <w:abstractNumId w:val="5"/>
   </w:num>
 </w:numbering>
 </file>
@@ -6222,6 +6575,17 @@
     <w:uiPriority w:val="99"/>
     <w:rsid w:val="00AC328C"/>
   </w:style>
+  <w:style w:type="character" w:styleId="Hyperlink">
+    <w:name w:val="Hyperlink"/>
+    <w:basedOn w:val="DefaultParagraphFont"/>
+    <w:uiPriority w:val="99"/>
+    <w:unhideWhenUsed/>
+    <w:rsid w:val="00A348A2"/>
+    <w:rPr>
+      <w:color w:val="0563C1" w:themeColor="hyperlink"/>
+      <w:u w:val="single"/>
+    </w:rPr>
+  </w:style>
 </w:styles>
 </file>
 

</xml_diff>